<commit_message>
Update fullcalendar 4.3.1 && yearcalendar - Ex.1 FullCalendarView_yearview.mxml
</commit_message>
<xml_diff>
--- a/royalelibs/royale-fullcalendar/src/main/resources/FullCalendarYearView_debug.docx
+++ b/royalelibs/royale-fullcalendar/src/main/resources/FullCalendarYearView_debug.docx
@@ -2,50 +2,47 @@
 <file path=word/document.xml><?xml version="1.0" encoding="utf-8"?>
 <w:document xmlns:wpc="http://schemas.microsoft.com/office/word/2010/wordprocessingCanvas" xmlns:cx="http://schemas.microsoft.com/office/drawing/2014/chartex" xmlns:cx1="http://schemas.microsoft.com/office/drawing/2015/9/8/chartex" xmlns:cx2="http://schemas.microsoft.com/office/drawing/2015/10/21/chartex" xmlns:cx3="http://schemas.microsoft.com/office/drawing/2016/5/9/chartex" xmlns:cx4="http://schemas.microsoft.com/office/drawing/2016/5/10/chartex" xmlns:cx5="http://schemas.microsoft.com/office/drawing/2016/5/11/chartex" xmlns:cx6="http://schemas.microsoft.com/office/drawing/2016/5/12/chartex" xmlns:cx7="http://schemas.microsoft.com/office/drawing/2016/5/13/chartex" xmlns:cx8="http://schemas.microsoft.com/office/drawing/2016/5/14/chartex" xmlns:mc="http://schemas.openxmlformats.org/markup-compatibility/2006" xmlns:aink="http://schemas.microsoft.com/office/drawing/2016/ink" xmlns:am3d="http://schemas.microsoft.com/office/drawing/2017/model3d" xmlns:o="urn:schemas-microsoft-com:office:office" xmlns:oel="http://schemas.microsoft.com/office/2019/extlst" xmlns:r="http://schemas.openxmlformats.org/officeDocument/2006/relationships" xmlns:m="http://schemas.openxmlformats.org/officeDocument/2006/math" xmlns:v="urn:schemas-microsoft-com:vml" xmlns:wp14="http://schemas.microsoft.com/office/word/2010/wordprocessingDrawing" xmlns:wp="http://schemas.openxmlformats.org/drawingml/2006/wordprocessingDrawing" xmlns:w10="urn:schemas-microsoft-com:office:word" xmlns:w="http://schemas.openxmlformats.org/wordprocessingml/2006/main" xmlns:w14="http://schemas.microsoft.com/office/word/2010/wordml" xmlns:w15="http://schemas.microsoft.com/office/word/2012/wordml" xmlns:w16cex="http://schemas.microsoft.com/office/word/2018/wordml/cex" xmlns:w16cid="http://schemas.microsoft.com/office/word/2016/wordml/cid" xmlns:w16="http://schemas.microsoft.com/office/word/2018/wordml" xmlns:w16du="http://schemas.microsoft.com/office/word/2023/wordml/word16du" xmlns:w16sdtdh="http://schemas.microsoft.com/office/word/2020/wordml/sdtdatahash" xmlns:w16se="http://schemas.microsoft.com/office/word/2015/wordml/symex" xmlns:wpg="http://schemas.microsoft.com/office/word/2010/wordprocessingGroup" xmlns:wpi="http://schemas.microsoft.com/office/word/2010/wordprocessingInk" xmlns:wne="http://schemas.microsoft.com/office/word/2006/wordml" xmlns:wps="http://schemas.microsoft.com/office/word/2010/wordprocessingShape" mc:Ignorable="w14 w15 w16se w16cid w16 w16cex w16sdtdh wp14">
   <w:body>
-    <w:p>
-      <w:r>
-        <w:rPr>
-          <w:noProof/>
-        </w:rPr>
-        <w:drawing>
-          <wp:inline distT="0" distB="0" distL="0" distR="0" wp14:anchorId="48D3AD31" wp14:editId="2210AA51">
-            <wp:extent cx="5400040" cy="1855470"/>
-            <wp:effectExtent l="0" t="0" r="0" b="0"/>
-            <wp:docPr id="1" name="Imagen 1"/>
-            <wp:cNvGraphicFramePr>
-              <a:graphicFrameLocks xmlns:a="http://schemas.openxmlformats.org/drawingml/2006/main" noChangeAspect="1"/>
-            </wp:cNvGraphicFramePr>
-            <a:graphic xmlns:a="http://schemas.openxmlformats.org/drawingml/2006/main">
-              <a:graphicData uri="http://schemas.openxmlformats.org/drawingml/2006/picture">
-                <pic:pic xmlns:pic="http://schemas.openxmlformats.org/drawingml/2006/picture">
-                  <pic:nvPicPr>
-                    <pic:cNvPr id="1" name=""/>
-                    <pic:cNvPicPr/>
-                  </pic:nvPicPr>
-                  <pic:blipFill>
-                    <a:blip r:embed="rId4"/>
-                    <a:stretch>
-                      <a:fillRect/>
-                    </a:stretch>
-                  </pic:blipFill>
-                  <pic:spPr>
-                    <a:xfrm>
-                      <a:off x="0" y="0"/>
-                      <a:ext cx="5400040" cy="1855470"/>
-                    </a:xfrm>
-                    <a:prstGeom prst="rect">
-                      <a:avLst/>
-                    </a:prstGeom>
-                  </pic:spPr>
-                </pic:pic>
-              </a:graphicData>
-            </a:graphic>
-          </wp:inline>
-        </w:drawing>
-      </w:r>
-    </w:p>
     <w:p/>
     <w:p/>
+    <w:p>
+      <w:r>
+        <w:drawing>
+          <wp:inline distT="0" distB="0" distL="0" distR="0" wp14:anchorId="00C24F5D" wp14:editId="6DFFB52F">
+            <wp:extent cx="6645910" cy="1310005"/>
+            <wp:effectExtent l="0" t="0" r="2540" b="4445"/>
+            <wp:docPr id="19" name="Imagen 19" descr="Interfaz de usuario gráfica, Texto, Aplicación&#10;&#10;Descripción generada automáticamente"/>
+            <wp:cNvGraphicFramePr>
+              <a:graphicFrameLocks xmlns:a="http://schemas.openxmlformats.org/drawingml/2006/main" noChangeAspect="1"/>
+            </wp:cNvGraphicFramePr>
+            <a:graphic xmlns:a="http://schemas.openxmlformats.org/drawingml/2006/main">
+              <a:graphicData uri="http://schemas.openxmlformats.org/drawingml/2006/picture">
+                <pic:pic xmlns:pic="http://schemas.openxmlformats.org/drawingml/2006/picture">
+                  <pic:nvPicPr>
+                    <pic:cNvPr id="19" name="Imagen 19" descr="Interfaz de usuario gráfica, Texto, Aplicación&#10;&#10;Descripción generada automáticamente"/>
+                    <pic:cNvPicPr/>
+                  </pic:nvPicPr>
+                  <pic:blipFill>
+                    <a:blip r:embed="rId4"/>
+                    <a:stretch>
+                      <a:fillRect/>
+                    </a:stretch>
+                  </pic:blipFill>
+                  <pic:spPr>
+                    <a:xfrm>
+                      <a:off x="0" y="0"/>
+                      <a:ext cx="6645910" cy="1310005"/>
+                    </a:xfrm>
+                    <a:prstGeom prst="rect">
+                      <a:avLst/>
+                    </a:prstGeom>
+                  </pic:spPr>
+                </pic:pic>
+              </a:graphicData>
+            </a:graphic>
+          </wp:inline>
+        </w:drawing>
+      </w:r>
+    </w:p>
     <w:p/>
     <w:p>
       <w:pPr>
@@ -56,6 +53,46 @@
           <w:docGrid w:linePitch="360"/>
         </w:sectPr>
       </w:pPr>
+      <w:r>
+        <w:rPr>
+          <w:noProof/>
+        </w:rPr>
+        <w:drawing>
+          <wp:inline distT="0" distB="0" distL="0" distR="0" wp14:anchorId="4D550C88" wp14:editId="61EBA578">
+            <wp:extent cx="6645910" cy="386715"/>
+            <wp:effectExtent l="0" t="0" r="2540" b="0"/>
+            <wp:docPr id="18" name="Imagen 18"/>
+            <wp:cNvGraphicFramePr>
+              <a:graphicFrameLocks xmlns:a="http://schemas.openxmlformats.org/drawingml/2006/main" noChangeAspect="1"/>
+            </wp:cNvGraphicFramePr>
+            <a:graphic xmlns:a="http://schemas.openxmlformats.org/drawingml/2006/main">
+              <a:graphicData uri="http://schemas.openxmlformats.org/drawingml/2006/picture">
+                <pic:pic xmlns:pic="http://schemas.openxmlformats.org/drawingml/2006/picture">
+                  <pic:nvPicPr>
+                    <pic:cNvPr id="1" name=""/>
+                    <pic:cNvPicPr/>
+                  </pic:nvPicPr>
+                  <pic:blipFill>
+                    <a:blip r:embed="rId5"/>
+                    <a:stretch>
+                      <a:fillRect/>
+                    </a:stretch>
+                  </pic:blipFill>
+                  <pic:spPr>
+                    <a:xfrm>
+                      <a:off x="0" y="0"/>
+                      <a:ext cx="6645910" cy="386715"/>
+                    </a:xfrm>
+                    <a:prstGeom prst="rect">
+                      <a:avLst/>
+                    </a:prstGeom>
+                  </pic:spPr>
+                </pic:pic>
+              </a:graphicData>
+            </a:graphic>
+          </wp:inline>
+        </w:drawing>
+      </w:r>
     </w:p>
     <w:p>
       <w:r>
@@ -79,7 +116,7 @@
                     <pic:cNvPicPr/>
                   </pic:nvPicPr>
                   <pic:blipFill>
-                    <a:blip r:embed="rId5"/>
+                    <a:blip r:embed="rId6"/>
                     <a:stretch>
                       <a:fillRect/>
                     </a:stretch>
@@ -122,7 +159,7 @@
                     <pic:cNvPicPr/>
                   </pic:nvPicPr>
                   <pic:blipFill>
-                    <a:blip r:embed="rId6"/>
+                    <a:blip r:embed="rId7"/>
                     <a:stretch>
                       <a:fillRect/>
                     </a:stretch>
@@ -165,7 +202,7 @@
                     <pic:cNvPicPr/>
                   </pic:nvPicPr>
                   <pic:blipFill>
-                    <a:blip r:embed="rId7"/>
+                    <a:blip r:embed="rId8"/>
                     <a:stretch>
                       <a:fillRect/>
                     </a:stretch>
@@ -205,7 +242,7 @@
                     <pic:cNvPicPr/>
                   </pic:nvPicPr>
                   <pic:blipFill>
-                    <a:blip r:embed="rId8"/>
+                    <a:blip r:embed="rId9"/>
                     <a:stretch>
                       <a:fillRect/>
                     </a:stretch>
@@ -248,13 +285,22 @@
           <w:bCs/>
         </w:rPr>
       </w:pPr>
+      <w:proofErr w:type="spellStart"/>
       <w:r>
         <w:rPr>
           <w:b/>
           <w:bCs/>
         </w:rPr>
         <w:lastRenderedPageBreak/>
-        <w:t>Click Cell</w:t>
+        <w:t>Click</w:t>
+      </w:r>
+      <w:proofErr w:type="spellEnd"/>
+      <w:r>
+        <w:rPr>
+          <w:b/>
+          <w:bCs/>
+        </w:rPr>
+        <w:t xml:space="preserve"> Cell</w:t>
       </w:r>
     </w:p>
     <w:p/>
@@ -279,7 +325,7 @@
                     <pic:cNvPicPr/>
                   </pic:nvPicPr>
                   <pic:blipFill>
-                    <a:blip r:embed="rId9"/>
+                    <a:blip r:embed="rId10"/>
                     <a:stretch>
                       <a:fillRect/>
                     </a:stretch>
@@ -319,7 +365,7 @@
                     <pic:cNvPicPr/>
                   </pic:nvPicPr>
                   <pic:blipFill>
-                    <a:blip r:embed="rId10"/>
+                    <a:blip r:embed="rId11"/>
                     <a:stretch>
                       <a:fillRect/>
                     </a:stretch>
@@ -362,7 +408,7 @@
                     <pic:cNvPicPr/>
                   </pic:nvPicPr>
                   <pic:blipFill>
-                    <a:blip r:embed="rId11"/>
+                    <a:blip r:embed="rId12"/>
                     <a:stretch>
                       <a:fillRect/>
                     </a:stretch>
@@ -402,7 +448,7 @@
                     <pic:cNvPicPr/>
                   </pic:nvPicPr>
                   <pic:blipFill>
-                    <a:blip r:embed="rId12"/>
+                    <a:blip r:embed="rId13"/>
                     <a:stretch>
                       <a:fillRect/>
                     </a:stretch>
@@ -447,7 +493,7 @@
                     </pic:cNvPicPr>
                   </pic:nvPicPr>
                   <pic:blipFill>
-                    <a:blip r:embed="rId13">
+                    <a:blip r:embed="rId14">
                       <a:extLst>
                         <a:ext uri="{28A0092B-C50C-407E-A947-70E740481C1C}">
                           <a14:useLocalDpi xmlns:a14="http://schemas.microsoft.com/office/drawing/2010/main" val="0"/>
@@ -506,7 +552,7 @@
                     <pic:cNvPicPr/>
                   </pic:nvPicPr>
                   <pic:blipFill>
-                    <a:blip r:embed="rId14"/>
+                    <a:blip r:embed="rId15"/>
                     <a:stretch>
                       <a:fillRect/>
                     </a:stretch>
@@ -552,7 +598,7 @@
                     </pic:cNvPicPr>
                   </pic:nvPicPr>
                   <pic:blipFill>
-                    <a:blip r:embed="rId15">
+                    <a:blip r:embed="rId16">
                       <a:extLst>
                         <a:ext uri="{28A0092B-C50C-407E-A947-70E740481C1C}">
                           <a14:useLocalDpi xmlns:a14="http://schemas.microsoft.com/office/drawing/2010/main" val="0"/>
@@ -605,7 +651,7 @@
                     <pic:cNvPicPr/>
                   </pic:nvPicPr>
                   <pic:blipFill>
-                    <a:blip r:embed="rId16"/>
+                    <a:blip r:embed="rId17"/>
                     <a:stretch>
                       <a:fillRect/>
                     </a:stretch>
@@ -650,7 +696,7 @@
                     <pic:cNvPicPr/>
                   </pic:nvPicPr>
                   <pic:blipFill>
-                    <a:blip r:embed="rId17"/>
+                    <a:blip r:embed="rId18"/>
                     <a:stretch>
                       <a:fillRect/>
                     </a:stretch>
@@ -692,7 +738,7 @@
                     <pic:cNvPicPr/>
                   </pic:nvPicPr>
                   <pic:blipFill>
-                    <a:blip r:embed="rId18"/>
+                    <a:blip r:embed="rId19"/>
                     <a:stretch>
                       <a:fillRect/>
                     </a:stretch>
@@ -740,7 +786,7 @@
                     <pic:cNvPicPr/>
                   </pic:nvPicPr>
                   <pic:blipFill>
-                    <a:blip r:embed="rId19"/>
+                    <a:blip r:embed="rId20"/>
                     <a:stretch>
                       <a:fillRect/>
                     </a:stretch>
@@ -780,7 +826,7 @@
                     <pic:cNvPicPr/>
                   </pic:nvPicPr>
                   <pic:blipFill>
-                    <a:blip r:embed="rId20"/>
+                    <a:blip r:embed="rId21"/>
                     <a:stretch>
                       <a:fillRect/>
                     </a:stretch>

</xml_diff>